<commit_message>
Update the Performance Review Fundamentals.docx
</commit_message>
<xml_diff>
--- a/Managing Teams/Performance Review Fundamentals.docx
+++ b/Managing Teams/Performance Review Fundamentals.docx
@@ -2034,6 +2034,53 @@
           <w:shd w:val="clear" w:color="auto" w:fill="FFFFFF"/>
         </w:rPr>
       </w:pPr>
+      <w:r>
+        <w:rPr>
+          <w:rStyle w:val="apple-converted-space"/>
+          <w:rFonts w:ascii="Helvetica" w:hAnsi="Helvetica" w:cs="Helvetica"/>
+          <w:color w:val="000000"/>
+          <w:sz w:val="20"/>
+          <w:szCs w:val="20"/>
+          <w:shd w:val="clear" w:color="auto" w:fill="FFFFFF"/>
+        </w:rPr>
+        <w:t xml:space="preserve">The most successful managers </w:t>
+      </w:r>
+      <w:proofErr w:type="gramStart"/>
+      <w:r>
+        <w:rPr>
+          <w:rStyle w:val="apple-converted-space"/>
+          <w:rFonts w:ascii="Helvetica" w:hAnsi="Helvetica" w:cs="Helvetica"/>
+          <w:color w:val="000000"/>
+          <w:sz w:val="20"/>
+          <w:szCs w:val="20"/>
+          <w:shd w:val="clear" w:color="auto" w:fill="FFFFFF"/>
+        </w:rPr>
+        <w:t>continuously  monitor</w:t>
+      </w:r>
+      <w:proofErr w:type="gramEnd"/>
+      <w:r>
+        <w:rPr>
+          <w:rStyle w:val="apple-converted-space"/>
+          <w:rFonts w:ascii="Helvetica" w:hAnsi="Helvetica" w:cs="Helvetica"/>
+          <w:color w:val="000000"/>
+          <w:sz w:val="20"/>
+          <w:szCs w:val="20"/>
+          <w:shd w:val="clear" w:color="auto" w:fill="FFFFFF"/>
+        </w:rPr>
+        <w:t xml:space="preserve"> each team member</w:t>
+      </w:r>
+    </w:p>
+    <w:p>
+      <w:pPr>
+        <w:rPr>
+          <w:rStyle w:val="apple-converted-space"/>
+          <w:rFonts w:ascii="Helvetica" w:hAnsi="Helvetica" w:cs="Helvetica"/>
+          <w:color w:val="000000"/>
+          <w:sz w:val="20"/>
+          <w:szCs w:val="20"/>
+          <w:shd w:val="clear" w:color="auto" w:fill="FFFFFF"/>
+        </w:rPr>
+      </w:pPr>
     </w:p>
     <w:p>
       <w:pPr>
@@ -2101,21 +2148,7 @@
           <w:bdr w:val="none" w:sz="0" w:space="0" w:color="auto" w:frame="1"/>
           <w:shd w:val="clear" w:color="auto" w:fill="FFFFFF"/>
         </w:rPr>
-        <w:t>find their own way to continuously monitor each team membe</w:t>
-      </w:r>
-      <w:r>
-        <w:rPr>
-          <w:rStyle w:val="transcript"/>
-          <w:rFonts w:ascii="Helvetica" w:hAnsi="Helvetica" w:cs="Helvetica"/>
-          <w:b/>
-          <w:color w:val="000000"/>
-          <w:sz w:val="20"/>
-          <w:szCs w:val="20"/>
-          <w:u w:val="single"/>
-          <w:bdr w:val="none" w:sz="0" w:space="0" w:color="auto" w:frame="1"/>
-          <w:shd w:val="clear" w:color="auto" w:fill="FFFFFF"/>
-        </w:rPr>
-        <w:t>r</w:t>
+        <w:t>find their own way to continuously monitor each team member</w:t>
       </w:r>
     </w:p>
     <w:p>
@@ -2252,8 +2285,6 @@
         </w:rPr>
         <w:t>Start using a performance diary</w:t>
       </w:r>
-      <w:bookmarkStart w:id="0" w:name="_GoBack"/>
-      <w:bookmarkEnd w:id="0"/>
     </w:p>
     <w:p>
       <w:pPr>
@@ -2395,49 +2426,1863 @@
     <w:p>
       <w:pPr>
         <w:rPr>
-          <w:rStyle w:val="a3"/>
-          <w:b/>
-          <w:color w:val="685846"/>
-          <w:sz w:val="28"/>
-          <w:szCs w:val="28"/>
-        </w:rPr>
-      </w:pPr>
-      <w:r>
-        <w:rPr>
-          <w:rFonts w:ascii="Helvetica" w:hAnsi="Helvetica" w:cs="Helvetica"/>
-          <w:color w:val="333333"/>
-          <w:sz w:val="20"/>
-          <w:szCs w:val="20"/>
-          <w:bdr w:val="none" w:sz="0" w:space="0" w:color="auto" w:frame="1"/>
-          <w:shd w:val="clear" w:color="auto" w:fill="FFFFFF"/>
+          <w:sz w:val="28"/>
+          <w:szCs w:val="28"/>
+          <w:u w:val="single"/>
+        </w:rPr>
+      </w:pPr>
+      <w:r>
+        <w:rPr>
+          <w:sz w:val="28"/>
+          <w:szCs w:val="28"/>
+          <w:u w:val="single"/>
         </w:rPr>
         <w:t>3.2</w:t>
       </w:r>
       <w:r>
         <w:rPr>
-          <w:rFonts w:ascii="Helvetica" w:hAnsi="Helvetica" w:cs="Helvetica"/>
-          <w:color w:val="333333"/>
-          <w:sz w:val="20"/>
-          <w:szCs w:val="20"/>
-          <w:bdr w:val="none" w:sz="0" w:space="0" w:color="auto" w:frame="1"/>
-          <w:shd w:val="clear" w:color="auto" w:fill="FFFFFF"/>
+          <w:sz w:val="28"/>
+          <w:szCs w:val="28"/>
+          <w:u w:val="single"/>
         </w:rPr>
         <w:t xml:space="preserve"> </w:t>
       </w:r>
       <w:hyperlink r:id="rId16" w:history="1">
         <w:r>
           <w:rPr>
-            <w:rStyle w:val="a3"/>
-            <w:rFonts w:ascii="Helvetica" w:hAnsi="Helvetica" w:cs="Helvetica"/>
-            <w:color w:val="685846"/>
-            <w:sz w:val="20"/>
-            <w:szCs w:val="20"/>
-            <w:u w:val="none"/>
-            <w:bdr w:val="none" w:sz="0" w:space="0" w:color="auto" w:frame="1"/>
+            <w:sz w:val="28"/>
+            <w:szCs w:val="28"/>
+            <w:u w:val="single"/>
           </w:rPr>
           <w:t>Sources of employee performance ratings</w:t>
         </w:r>
       </w:hyperlink>
+    </w:p>
+    <w:p>
+      <w:pPr>
+        <w:rPr>
+          <w:rStyle w:val="a3"/>
+          <w:rFonts w:ascii="Helvetica" w:hAnsi="Helvetica" w:cs="Helvetica"/>
+          <w:color w:val="685846"/>
+          <w:sz w:val="20"/>
+          <w:szCs w:val="20"/>
+          <w:u w:val="none"/>
+          <w:bdr w:val="none" w:sz="0" w:space="0" w:color="auto" w:frame="1"/>
+        </w:rPr>
+      </w:pPr>
+    </w:p>
+    <w:p>
+      <w:pPr>
+        <w:rPr>
+          <w:sz w:val="28"/>
+          <w:szCs w:val="28"/>
+        </w:rPr>
+      </w:pPr>
+      <w:r>
+        <w:rPr>
+          <w:sz w:val="28"/>
+          <w:szCs w:val="28"/>
+        </w:rPr>
+        <w:t>E</w:t>
+      </w:r>
+      <w:r>
+        <w:rPr>
+          <w:sz w:val="28"/>
+          <w:szCs w:val="28"/>
+        </w:rPr>
+        <w:t>n</w:t>
+      </w:r>
+      <w:r>
+        <w:rPr>
+          <w:sz w:val="28"/>
+          <w:szCs w:val="28"/>
+        </w:rPr>
+        <w:t>sure your measures are</w:t>
+      </w:r>
+    </w:p>
+    <w:p>
+      <w:pPr>
+        <w:pStyle w:val="a4"/>
+        <w:numPr>
+          <w:ilvl w:val="0"/>
+          <w:numId w:val="1"/>
+        </w:numPr>
+        <w:ind w:firstLineChars="0"/>
+        <w:rPr>
+          <w:sz w:val="28"/>
+          <w:szCs w:val="28"/>
+        </w:rPr>
+      </w:pPr>
+      <w:r>
+        <w:rPr>
+          <w:sz w:val="28"/>
+          <w:szCs w:val="28"/>
+        </w:rPr>
+        <w:t>Reliable</w:t>
+      </w:r>
+      <w:r>
+        <w:rPr>
+          <w:sz w:val="28"/>
+          <w:szCs w:val="28"/>
+        </w:rPr>
+        <w:t xml:space="preserve"> Consistent predictors</w:t>
+      </w:r>
+    </w:p>
+    <w:p>
+      <w:pPr>
+        <w:pStyle w:val="a4"/>
+        <w:numPr>
+          <w:ilvl w:val="0"/>
+          <w:numId w:val="1"/>
+        </w:numPr>
+        <w:ind w:firstLineChars="0"/>
+        <w:rPr>
+          <w:sz w:val="28"/>
+          <w:szCs w:val="28"/>
+        </w:rPr>
+      </w:pPr>
+      <w:r>
+        <w:rPr>
+          <w:sz w:val="28"/>
+          <w:szCs w:val="28"/>
+        </w:rPr>
+        <w:t>Valid</w:t>
+      </w:r>
+      <w:r>
+        <w:rPr>
+          <w:sz w:val="28"/>
+          <w:szCs w:val="28"/>
+        </w:rPr>
+        <w:t>: Accurate</w:t>
+      </w:r>
+    </w:p>
+    <w:p>
+      <w:pPr>
+        <w:pStyle w:val="a4"/>
+        <w:numPr>
+          <w:ilvl w:val="0"/>
+          <w:numId w:val="1"/>
+        </w:numPr>
+        <w:ind w:firstLineChars="0"/>
+        <w:rPr>
+          <w:sz w:val="28"/>
+          <w:szCs w:val="28"/>
+        </w:rPr>
+      </w:pPr>
+      <w:r>
+        <w:rPr>
+          <w:sz w:val="28"/>
+          <w:szCs w:val="28"/>
+        </w:rPr>
+        <w:t>Relevant</w:t>
+      </w:r>
+      <w:r>
+        <w:rPr>
+          <w:sz w:val="28"/>
+          <w:szCs w:val="28"/>
+        </w:rPr>
+        <w:t xml:space="preserve">: What was related to job </w:t>
+      </w:r>
+      <w:r>
+        <w:rPr>
+          <w:sz w:val="28"/>
+          <w:szCs w:val="28"/>
+        </w:rPr>
+        <w:t>performance</w:t>
+      </w:r>
+    </w:p>
+    <w:p>
+      <w:pPr>
+        <w:pStyle w:val="a4"/>
+        <w:ind w:left="420" w:firstLineChars="0" w:firstLine="0"/>
+        <w:rPr>
+          <w:sz w:val="28"/>
+          <w:szCs w:val="28"/>
+        </w:rPr>
+      </w:pPr>
+    </w:p>
+    <w:p>
+      <w:pPr>
+        <w:pStyle w:val="a4"/>
+        <w:numPr>
+          <w:ilvl w:val="0"/>
+          <w:numId w:val="1"/>
+        </w:numPr>
+        <w:ind w:firstLineChars="0"/>
+        <w:rPr>
+          <w:sz w:val="28"/>
+          <w:szCs w:val="28"/>
+        </w:rPr>
+      </w:pPr>
+      <w:r>
+        <w:rPr>
+          <w:sz w:val="28"/>
+          <w:szCs w:val="28"/>
+        </w:rPr>
+        <w:t>Traits</w:t>
+      </w:r>
+      <w:r>
+        <w:rPr>
+          <w:sz w:val="28"/>
+          <w:szCs w:val="28"/>
+        </w:rPr>
+        <w:t xml:space="preserve"> </w:t>
+      </w:r>
+    </w:p>
+    <w:p>
+      <w:pPr>
+        <w:pStyle w:val="a4"/>
+        <w:ind w:left="420" w:firstLineChars="0" w:firstLine="0"/>
+        <w:rPr>
+          <w:sz w:val="28"/>
+          <w:szCs w:val="28"/>
+        </w:rPr>
+      </w:pPr>
+      <w:r>
+        <w:rPr>
+          <w:sz w:val="28"/>
+          <w:szCs w:val="28"/>
+        </w:rPr>
+        <w:t>Personality</w:t>
+      </w:r>
+    </w:p>
+    <w:p>
+      <w:pPr>
+        <w:pStyle w:val="a4"/>
+        <w:ind w:left="420" w:firstLineChars="0" w:firstLine="0"/>
+        <w:rPr>
+          <w:sz w:val="28"/>
+          <w:szCs w:val="28"/>
+        </w:rPr>
+      </w:pPr>
+      <w:proofErr w:type="spellStart"/>
+      <w:r>
+        <w:rPr>
+          <w:sz w:val="28"/>
+          <w:szCs w:val="28"/>
+        </w:rPr>
+        <w:lastRenderedPageBreak/>
+        <w:t>Attidues</w:t>
+      </w:r>
+      <w:proofErr w:type="spellEnd"/>
+    </w:p>
+    <w:p>
+      <w:pPr>
+        <w:pStyle w:val="a4"/>
+        <w:numPr>
+          <w:ilvl w:val="0"/>
+          <w:numId w:val="1"/>
+        </w:numPr>
+        <w:ind w:firstLineChars="0"/>
+        <w:rPr>
+          <w:sz w:val="28"/>
+          <w:szCs w:val="28"/>
+        </w:rPr>
+      </w:pPr>
+      <w:r>
+        <w:rPr>
+          <w:sz w:val="28"/>
+          <w:szCs w:val="28"/>
+        </w:rPr>
+        <w:t>Behaviors</w:t>
+      </w:r>
+    </w:p>
+    <w:p>
+      <w:pPr>
+        <w:pStyle w:val="a4"/>
+        <w:numPr>
+          <w:ilvl w:val="0"/>
+          <w:numId w:val="1"/>
+        </w:numPr>
+        <w:ind w:firstLineChars="0"/>
+        <w:rPr>
+          <w:sz w:val="28"/>
+          <w:szCs w:val="28"/>
+        </w:rPr>
+      </w:pPr>
+      <w:r>
+        <w:rPr>
+          <w:sz w:val="28"/>
+          <w:szCs w:val="28"/>
+        </w:rPr>
+        <w:t>Things people say and do</w:t>
+      </w:r>
+    </w:p>
+    <w:p>
+      <w:pPr>
+        <w:rPr>
+          <w:sz w:val="28"/>
+          <w:szCs w:val="28"/>
+        </w:rPr>
+      </w:pPr>
+      <w:r>
+        <w:rPr>
+          <w:sz w:val="28"/>
+          <w:szCs w:val="28"/>
+        </w:rPr>
+        <w:t>Feedback</w:t>
+      </w:r>
+    </w:p>
+    <w:p>
+      <w:pPr>
+        <w:rPr>
+          <w:sz w:val="28"/>
+          <w:szCs w:val="28"/>
+        </w:rPr>
+      </w:pPr>
+      <w:r>
+        <w:rPr>
+          <w:sz w:val="28"/>
+          <w:szCs w:val="28"/>
+        </w:rPr>
+        <w:t>Results to achieved or not achieved</w:t>
+      </w:r>
+    </w:p>
+    <w:p>
+      <w:pPr>
+        <w:rPr>
+          <w:sz w:val="28"/>
+          <w:szCs w:val="28"/>
+        </w:rPr>
+      </w:pPr>
+      <w:r>
+        <w:rPr>
+          <w:sz w:val="28"/>
+          <w:szCs w:val="28"/>
+        </w:rPr>
+        <w:t xml:space="preserve">The traits </w:t>
+      </w:r>
+      <w:proofErr w:type="gramStart"/>
+      <w:r>
+        <w:rPr>
+          <w:sz w:val="28"/>
+          <w:szCs w:val="28"/>
+        </w:rPr>
+        <w:t>an</w:t>
+      </w:r>
+      <w:proofErr w:type="gramEnd"/>
+      <w:r>
+        <w:rPr>
+          <w:sz w:val="28"/>
+          <w:szCs w:val="28"/>
+        </w:rPr>
+        <w:t xml:space="preserve"> behaviors you want to measure will be driven </w:t>
+      </w:r>
+    </w:p>
+    <w:p>
+      <w:pPr>
+        <w:rPr>
+          <w:sz w:val="28"/>
+          <w:szCs w:val="28"/>
+        </w:rPr>
+      </w:pPr>
+      <w:proofErr w:type="gramStart"/>
+      <w:r>
+        <w:rPr>
+          <w:sz w:val="28"/>
+          <w:szCs w:val="28"/>
+        </w:rPr>
+        <w:t>by</w:t>
+      </w:r>
+      <w:proofErr w:type="gramEnd"/>
+      <w:r>
+        <w:rPr>
+          <w:sz w:val="28"/>
+          <w:szCs w:val="28"/>
+        </w:rPr>
+        <w:t xml:space="preserve"> you goal settings and you competency model</w:t>
+      </w:r>
+    </w:p>
+    <w:p>
+      <w:pPr>
+        <w:rPr>
+          <w:sz w:val="28"/>
+          <w:szCs w:val="28"/>
+        </w:rPr>
+      </w:pPr>
+    </w:p>
+    <w:p>
+      <w:pPr>
+        <w:pStyle w:val="a4"/>
+        <w:numPr>
+          <w:ilvl w:val="0"/>
+          <w:numId w:val="6"/>
+        </w:numPr>
+        <w:ind w:firstLineChars="0"/>
+        <w:rPr>
+          <w:sz w:val="28"/>
+          <w:szCs w:val="28"/>
+        </w:rPr>
+      </w:pPr>
+      <w:r>
+        <w:rPr>
+          <w:sz w:val="28"/>
+          <w:szCs w:val="28"/>
+        </w:rPr>
+        <w:t>Source of Data</w:t>
+      </w:r>
+    </w:p>
+    <w:p>
+      <w:pPr>
+        <w:pStyle w:val="a4"/>
+        <w:numPr>
+          <w:ilvl w:val="0"/>
+          <w:numId w:val="6"/>
+        </w:numPr>
+        <w:ind w:firstLineChars="0"/>
+        <w:rPr>
+          <w:sz w:val="28"/>
+          <w:szCs w:val="28"/>
+        </w:rPr>
+      </w:pPr>
+      <w:r>
+        <w:rPr>
+          <w:sz w:val="28"/>
+          <w:szCs w:val="28"/>
+        </w:rPr>
+        <w:t>Company data</w:t>
+      </w:r>
+    </w:p>
+    <w:p>
+      <w:pPr>
+        <w:pStyle w:val="a4"/>
+        <w:numPr>
+          <w:ilvl w:val="0"/>
+          <w:numId w:val="6"/>
+        </w:numPr>
+        <w:ind w:firstLineChars="0"/>
+        <w:rPr>
+          <w:sz w:val="28"/>
+          <w:szCs w:val="28"/>
+        </w:rPr>
+      </w:pPr>
+      <w:r>
+        <w:rPr>
+          <w:sz w:val="28"/>
+          <w:szCs w:val="28"/>
+        </w:rPr>
+        <w:t>Employee self –ratings</w:t>
+      </w:r>
+    </w:p>
+    <w:p>
+      <w:pPr>
+        <w:pStyle w:val="a4"/>
+        <w:numPr>
+          <w:ilvl w:val="0"/>
+          <w:numId w:val="6"/>
+        </w:numPr>
+        <w:ind w:firstLineChars="0"/>
+        <w:rPr>
+          <w:sz w:val="28"/>
+          <w:szCs w:val="28"/>
+        </w:rPr>
+      </w:pPr>
+      <w:r>
+        <w:rPr>
+          <w:sz w:val="28"/>
+          <w:szCs w:val="28"/>
+        </w:rPr>
+        <w:t>Manager’s rating</w:t>
+      </w:r>
+    </w:p>
+    <w:p>
+      <w:pPr>
+        <w:pStyle w:val="a4"/>
+        <w:numPr>
+          <w:ilvl w:val="0"/>
+          <w:numId w:val="6"/>
+        </w:numPr>
+        <w:ind w:firstLineChars="0"/>
+        <w:rPr>
+          <w:sz w:val="28"/>
+          <w:szCs w:val="28"/>
+        </w:rPr>
+      </w:pPr>
+      <w:r>
+        <w:rPr>
+          <w:sz w:val="28"/>
+          <w:szCs w:val="28"/>
+        </w:rPr>
+        <w:t>Client or customer rating</w:t>
+      </w:r>
+    </w:p>
+    <w:p>
+      <w:pPr>
+        <w:rPr>
+          <w:sz w:val="28"/>
+          <w:szCs w:val="28"/>
+        </w:rPr>
+      </w:pPr>
+      <w:r>
+        <w:rPr>
+          <w:sz w:val="28"/>
+          <w:szCs w:val="28"/>
+        </w:rPr>
+        <w:t>360 evaluations</w:t>
+      </w:r>
+    </w:p>
+    <w:p>
+      <w:pPr>
+        <w:rPr>
+          <w:b/>
+          <w:sz w:val="28"/>
+          <w:szCs w:val="28"/>
+          <w:u w:val="single"/>
+        </w:rPr>
+      </w:pPr>
+      <w:r>
+        <w:rPr>
+          <w:b/>
+          <w:sz w:val="28"/>
+          <w:szCs w:val="28"/>
+          <w:u w:val="single"/>
+        </w:rPr>
+        <w:t xml:space="preserve">You'll be building an evaluation </w:t>
+      </w:r>
+      <w:proofErr w:type="gramStart"/>
+      <w:r>
+        <w:rPr>
+          <w:b/>
+          <w:sz w:val="28"/>
+          <w:szCs w:val="28"/>
+          <w:u w:val="single"/>
+        </w:rPr>
+        <w:t>system, that</w:t>
+      </w:r>
+      <w:proofErr w:type="gramEnd"/>
+      <w:r>
+        <w:rPr>
+          <w:b/>
+          <w:sz w:val="28"/>
+          <w:szCs w:val="28"/>
+          <w:u w:val="single"/>
+        </w:rPr>
+        <w:t> measures performance correctly and motivates your employees.</w:t>
+      </w:r>
+    </w:p>
+    <w:p>
+      <w:pPr>
+        <w:rPr>
+          <w:sz w:val="28"/>
+          <w:szCs w:val="28"/>
+        </w:rPr>
+      </w:pPr>
+    </w:p>
+    <w:p>
+      <w:pPr>
+        <w:rPr>
+          <w:sz w:val="28"/>
+          <w:szCs w:val="28"/>
+          <w:u w:val="single"/>
+        </w:rPr>
+      </w:pPr>
+      <w:r>
+        <w:rPr>
+          <w:sz w:val="28"/>
+          <w:szCs w:val="28"/>
+          <w:u w:val="single"/>
+        </w:rPr>
+        <w:t>3.3</w:t>
+      </w:r>
+      <w:hyperlink r:id="rId17" w:history="1">
+        <w:r>
+          <w:rPr>
+            <w:sz w:val="28"/>
+            <w:szCs w:val="28"/>
+            <w:u w:val="single"/>
+          </w:rPr>
+          <w:t>Providing effective 360 reviews</w:t>
+        </w:r>
+      </w:hyperlink>
+    </w:p>
+    <w:p>
+      <w:pPr>
+        <w:rPr>
+          <w:rStyle w:val="transcript"/>
+          <w:rFonts w:ascii="Helvetica" w:hAnsi="Helvetica" w:cs="Helvetica"/>
+          <w:color w:val="000000"/>
+          <w:sz w:val="20"/>
+          <w:szCs w:val="20"/>
+          <w:bdr w:val="none" w:sz="0" w:space="0" w:color="auto" w:frame="1"/>
+          <w:shd w:val="clear" w:color="auto" w:fill="FFFFFF"/>
+        </w:rPr>
+      </w:pPr>
+      <w:r>
+        <w:rPr>
+          <w:rStyle w:val="transcript"/>
+          <w:rFonts w:ascii="Helvetica" w:hAnsi="Helvetica" w:cs="Helvetica"/>
+          <w:color w:val="000000"/>
+          <w:sz w:val="20"/>
+          <w:szCs w:val="20"/>
+          <w:bdr w:val="none" w:sz="0" w:space="0" w:color="auto" w:frame="1"/>
+          <w:shd w:val="clear" w:color="auto" w:fill="FFFFFF"/>
+        </w:rPr>
+        <w:t>Today, 360 Evaluations are very common.</w:t>
+      </w:r>
+      <w:r>
+        <w:rPr>
+          <w:rStyle w:val="apple-converted-space"/>
+          <w:rFonts w:ascii="Helvetica" w:hAnsi="Helvetica" w:cs="Helvetica"/>
+          <w:color w:val="000000"/>
+          <w:sz w:val="20"/>
+          <w:szCs w:val="20"/>
+          <w:shd w:val="clear" w:color="auto" w:fill="FFFFFF"/>
+        </w:rPr>
+        <w:t> </w:t>
+      </w:r>
+      <w:r>
+        <w:rPr>
+          <w:rStyle w:val="transcript"/>
+          <w:rFonts w:ascii="Helvetica" w:hAnsi="Helvetica" w:cs="Helvetica"/>
+          <w:color w:val="000000"/>
+          <w:sz w:val="20"/>
+          <w:szCs w:val="20"/>
+          <w:bdr w:val="none" w:sz="0" w:space="0" w:color="auto" w:frame="1"/>
+          <w:shd w:val="clear" w:color="auto" w:fill="FFFFFF"/>
+        </w:rPr>
+        <w:t xml:space="preserve">These tools, also called multi rater or multi </w:t>
+      </w:r>
+      <w:proofErr w:type="spellStart"/>
+      <w:r>
+        <w:rPr>
+          <w:rStyle w:val="transcript"/>
+          <w:rFonts w:ascii="Helvetica" w:hAnsi="Helvetica" w:cs="Helvetica"/>
+          <w:color w:val="000000"/>
+          <w:sz w:val="20"/>
+          <w:szCs w:val="20"/>
+          <w:bdr w:val="none" w:sz="0" w:space="0" w:color="auto" w:frame="1"/>
+          <w:shd w:val="clear" w:color="auto" w:fill="FFFFFF"/>
+        </w:rPr>
+        <w:t>source</w:t>
+      </w:r>
+      <w:r>
+        <w:rPr>
+          <w:rStyle w:val="transcript"/>
+          <w:rFonts w:ascii="Helvetica" w:hAnsi="Helvetica" w:cs="Helvetica"/>
+          <w:color w:val="000000"/>
+          <w:sz w:val="20"/>
+          <w:szCs w:val="20"/>
+          <w:bdr w:val="none" w:sz="0" w:space="0" w:color="auto" w:frame="1"/>
+          <w:shd w:val="clear" w:color="auto" w:fill="E9F3FF"/>
+        </w:rPr>
+        <w:t>feedback</w:t>
+      </w:r>
+      <w:proofErr w:type="spellEnd"/>
+      <w:r>
+        <w:rPr>
+          <w:rStyle w:val="transcript"/>
+          <w:rFonts w:ascii="Helvetica" w:hAnsi="Helvetica" w:cs="Helvetica"/>
+          <w:color w:val="000000"/>
+          <w:sz w:val="20"/>
+          <w:szCs w:val="20"/>
+          <w:bdr w:val="none" w:sz="0" w:space="0" w:color="auto" w:frame="1"/>
+          <w:shd w:val="clear" w:color="auto" w:fill="E9F3FF"/>
+        </w:rPr>
+        <w:t>, were originally about employee development, not performance evaluations.</w:t>
+      </w:r>
+      <w:r>
+        <w:rPr>
+          <w:rStyle w:val="apple-converted-space"/>
+          <w:rFonts w:ascii="Helvetica" w:hAnsi="Helvetica" w:cs="Helvetica"/>
+          <w:color w:val="000000"/>
+          <w:sz w:val="20"/>
+          <w:szCs w:val="20"/>
+          <w:shd w:val="clear" w:color="auto" w:fill="FFFFFF"/>
+        </w:rPr>
+        <w:t> </w:t>
+      </w:r>
+      <w:r>
+        <w:rPr>
+          <w:rStyle w:val="transcript"/>
+          <w:rFonts w:ascii="Helvetica" w:hAnsi="Helvetica" w:cs="Helvetica"/>
+          <w:color w:val="000000"/>
+          <w:sz w:val="20"/>
+          <w:szCs w:val="20"/>
+          <w:bdr w:val="none" w:sz="0" w:space="0" w:color="auto" w:frame="1"/>
+          <w:shd w:val="clear" w:color="auto" w:fill="FFFFFF"/>
+        </w:rPr>
+        <w:t>The idea was to triangulate the truth about an employee</w:t>
+      </w:r>
+      <w:r>
+        <w:rPr>
+          <w:rStyle w:val="apple-converted-space"/>
+          <w:rFonts w:ascii="Helvetica" w:hAnsi="Helvetica" w:cs="Helvetica"/>
+          <w:color w:val="000000"/>
+          <w:sz w:val="20"/>
+          <w:szCs w:val="20"/>
+          <w:shd w:val="clear" w:color="auto" w:fill="FFFFFF"/>
+        </w:rPr>
+        <w:t> </w:t>
+      </w:r>
+      <w:r>
+        <w:rPr>
+          <w:rStyle w:val="transcript"/>
+          <w:rFonts w:ascii="Helvetica" w:hAnsi="Helvetica" w:cs="Helvetica"/>
+          <w:color w:val="000000"/>
+          <w:sz w:val="20"/>
+          <w:szCs w:val="20"/>
+          <w:bdr w:val="none" w:sz="0" w:space="0" w:color="auto" w:frame="1"/>
+          <w:shd w:val="clear" w:color="auto" w:fill="FFFFFF"/>
+        </w:rPr>
+        <w:t>by using more than simply their boss as a feedback source</w:t>
+      </w:r>
+    </w:p>
+    <w:p>
+      <w:pPr>
+        <w:rPr>
+          <w:rStyle w:val="transcript"/>
+          <w:rFonts w:ascii="Helvetica" w:hAnsi="Helvetica" w:cs="Helvetica"/>
+          <w:color w:val="000000"/>
+          <w:sz w:val="20"/>
+          <w:szCs w:val="20"/>
+          <w:bdr w:val="none" w:sz="0" w:space="0" w:color="auto" w:frame="1"/>
+          <w:shd w:val="clear" w:color="auto" w:fill="FFFFFF"/>
+        </w:rPr>
+      </w:pPr>
+    </w:p>
+    <w:p>
+      <w:pPr>
+        <w:pStyle w:val="a4"/>
+        <w:numPr>
+          <w:ilvl w:val="0"/>
+          <w:numId w:val="6"/>
+        </w:numPr>
+        <w:ind w:firstLineChars="0"/>
+        <w:rPr>
+          <w:sz w:val="28"/>
+          <w:szCs w:val="28"/>
+        </w:rPr>
+      </w:pPr>
+      <w:r>
+        <w:rPr>
+          <w:sz w:val="28"/>
+          <w:szCs w:val="28"/>
+        </w:rPr>
+        <w:t>360 Evaluation User</w:t>
+      </w:r>
+    </w:p>
+    <w:p>
+      <w:pPr>
+        <w:pStyle w:val="a4"/>
+        <w:numPr>
+          <w:ilvl w:val="0"/>
+          <w:numId w:val="6"/>
+        </w:numPr>
+        <w:ind w:firstLineChars="0"/>
+        <w:rPr>
+          <w:sz w:val="28"/>
+          <w:szCs w:val="28"/>
+        </w:rPr>
+      </w:pPr>
+      <w:r>
+        <w:rPr>
+          <w:sz w:val="28"/>
+          <w:szCs w:val="28"/>
+        </w:rPr>
+        <w:t>Employee development</w:t>
+      </w:r>
+    </w:p>
+    <w:p>
+      <w:pPr>
+        <w:pStyle w:val="a4"/>
+        <w:numPr>
+          <w:ilvl w:val="0"/>
+          <w:numId w:val="6"/>
+        </w:numPr>
+        <w:ind w:firstLineChars="0"/>
+        <w:rPr>
+          <w:sz w:val="28"/>
+          <w:szCs w:val="28"/>
+        </w:rPr>
+      </w:pPr>
+      <w:r>
+        <w:rPr>
+          <w:sz w:val="28"/>
+          <w:szCs w:val="28"/>
+        </w:rPr>
+        <w:lastRenderedPageBreak/>
+        <w:t xml:space="preserve">Performance </w:t>
+      </w:r>
+      <w:proofErr w:type="spellStart"/>
+      <w:r>
+        <w:rPr>
+          <w:sz w:val="28"/>
+          <w:szCs w:val="28"/>
+        </w:rPr>
+        <w:t>appaisals</w:t>
+      </w:r>
+      <w:proofErr w:type="spellEnd"/>
+    </w:p>
+    <w:p>
+      <w:pPr>
+        <w:pStyle w:val="a4"/>
+        <w:numPr>
+          <w:ilvl w:val="0"/>
+          <w:numId w:val="6"/>
+        </w:numPr>
+        <w:ind w:firstLineChars="0"/>
+        <w:rPr>
+          <w:sz w:val="28"/>
+          <w:szCs w:val="28"/>
+        </w:rPr>
+      </w:pPr>
+      <w:r>
+        <w:rPr>
+          <w:sz w:val="28"/>
+          <w:szCs w:val="28"/>
+        </w:rPr>
+        <w:t>Compensation decisions</w:t>
+      </w:r>
+    </w:p>
+    <w:p>
+      <w:pPr>
+        <w:pStyle w:val="a4"/>
+        <w:numPr>
+          <w:ilvl w:val="0"/>
+          <w:numId w:val="6"/>
+        </w:numPr>
+        <w:ind w:firstLineChars="0"/>
+        <w:rPr>
+          <w:sz w:val="28"/>
+          <w:szCs w:val="28"/>
+        </w:rPr>
+      </w:pPr>
+      <w:r>
+        <w:rPr>
+          <w:sz w:val="28"/>
+          <w:szCs w:val="28"/>
+        </w:rPr>
+        <w:t>Organizational development</w:t>
+      </w:r>
+    </w:p>
+    <w:p>
+      <w:pPr>
+        <w:rPr>
+          <w:sz w:val="28"/>
+          <w:szCs w:val="28"/>
+        </w:rPr>
+      </w:pPr>
+      <w:r>
+        <w:rPr>
+          <w:sz w:val="28"/>
+          <w:szCs w:val="28"/>
+        </w:rPr>
+        <w:t>Problems with 360 Evaluations</w:t>
+      </w:r>
+    </w:p>
+    <w:p>
+      <w:pPr>
+        <w:rPr>
+          <w:sz w:val="28"/>
+          <w:szCs w:val="28"/>
+        </w:rPr>
+      </w:pPr>
+      <w:r>
+        <w:rPr>
+          <w:sz w:val="28"/>
+          <w:szCs w:val="28"/>
+        </w:rPr>
+        <w:t>Validity and reliability</w:t>
+      </w:r>
+    </w:p>
+    <w:p>
+      <w:pPr>
+        <w:pStyle w:val="a4"/>
+        <w:numPr>
+          <w:ilvl w:val="0"/>
+          <w:numId w:val="6"/>
+        </w:numPr>
+        <w:ind w:firstLineChars="0"/>
+        <w:rPr>
+          <w:sz w:val="28"/>
+          <w:szCs w:val="28"/>
+        </w:rPr>
+      </w:pPr>
+      <w:r>
+        <w:rPr>
+          <w:sz w:val="28"/>
+          <w:szCs w:val="28"/>
+        </w:rPr>
+        <w:t>Sample size</w:t>
+      </w:r>
+    </w:p>
+    <w:p>
+      <w:pPr>
+        <w:pStyle w:val="a4"/>
+        <w:numPr>
+          <w:ilvl w:val="0"/>
+          <w:numId w:val="6"/>
+        </w:numPr>
+        <w:ind w:firstLineChars="0"/>
+        <w:rPr>
+          <w:sz w:val="28"/>
+          <w:szCs w:val="28"/>
+        </w:rPr>
+      </w:pPr>
+      <w:r>
+        <w:rPr>
+          <w:sz w:val="28"/>
+          <w:szCs w:val="28"/>
+        </w:rPr>
+        <w:t>Expertise</w:t>
+      </w:r>
+    </w:p>
+    <w:p>
+      <w:pPr>
+        <w:pStyle w:val="a4"/>
+        <w:numPr>
+          <w:ilvl w:val="0"/>
+          <w:numId w:val="6"/>
+        </w:numPr>
+        <w:ind w:firstLineChars="0"/>
+        <w:rPr>
+          <w:sz w:val="28"/>
+          <w:szCs w:val="28"/>
+        </w:rPr>
+      </w:pPr>
+      <w:r>
+        <w:rPr>
+          <w:sz w:val="28"/>
+          <w:szCs w:val="28"/>
+        </w:rPr>
+        <w:t>Focus on weaknesses</w:t>
+      </w:r>
+    </w:p>
+    <w:p>
+      <w:pPr>
+        <w:rPr>
+          <w:sz w:val="28"/>
+          <w:szCs w:val="28"/>
+        </w:rPr>
+      </w:pPr>
+    </w:p>
+    <w:p>
+      <w:pPr>
+        <w:rPr>
+          <w:sz w:val="28"/>
+          <w:szCs w:val="28"/>
+          <w:u w:val="single"/>
+        </w:rPr>
+      </w:pPr>
+      <w:r>
+        <w:rPr>
+          <w:rFonts w:hint="eastAsia"/>
+          <w:sz w:val="28"/>
+          <w:szCs w:val="28"/>
+          <w:u w:val="single"/>
+        </w:rPr>
+        <w:t>3.4</w:t>
+      </w:r>
+      <w:hyperlink r:id="rId18" w:history="1">
+        <w:r>
+          <w:rPr>
+            <w:sz w:val="28"/>
+            <w:szCs w:val="28"/>
+            <w:u w:val="single"/>
+          </w:rPr>
+          <w:t>Data collection tools and methods</w:t>
+        </w:r>
+      </w:hyperlink>
+    </w:p>
+    <w:p>
+      <w:pPr>
+        <w:rPr>
+          <w:sz w:val="28"/>
+          <w:szCs w:val="28"/>
+          <w:u w:val="single"/>
+        </w:rPr>
+      </w:pPr>
+    </w:p>
+    <w:p>
+      <w:pPr>
+        <w:rPr>
+          <w:sz w:val="28"/>
+          <w:szCs w:val="28"/>
+        </w:rPr>
+      </w:pPr>
+      <w:r>
+        <w:rPr>
+          <w:sz w:val="28"/>
+          <w:szCs w:val="28"/>
+        </w:rPr>
+        <w:t>There is no perfect measure</w:t>
+      </w:r>
+      <w:r>
+        <w:rPr>
+          <w:sz w:val="28"/>
+          <w:szCs w:val="28"/>
+        </w:rPr>
+        <w:t>,</w:t>
+      </w:r>
+    </w:p>
+    <w:p>
+      <w:pPr>
+        <w:rPr>
+          <w:sz w:val="28"/>
+          <w:szCs w:val="28"/>
+          <w:u w:val="single"/>
+        </w:rPr>
+      </w:pPr>
+      <w:r>
+        <w:rPr>
+          <w:rFonts w:hint="eastAsia"/>
+          <w:sz w:val="28"/>
+          <w:szCs w:val="28"/>
+          <w:u w:val="single"/>
+        </w:rPr>
+        <w:t>3.</w:t>
+      </w:r>
+      <w:r>
+        <w:rPr>
+          <w:sz w:val="28"/>
+          <w:szCs w:val="28"/>
+          <w:u w:val="single"/>
+        </w:rPr>
+        <w:t>5</w:t>
+      </w:r>
+      <w:r>
+        <w:rPr>
+          <w:sz w:val="28"/>
+          <w:szCs w:val="28"/>
+          <w:u w:val="single"/>
+        </w:rPr>
+        <w:t>Understanding rankings and comparisons</w:t>
+      </w:r>
+    </w:p>
+    <w:p>
+      <w:pPr>
+        <w:rPr>
+          <w:rStyle w:val="transcript"/>
+          <w:rFonts w:ascii="Helvetica" w:hAnsi="Helvetica" w:cs="Helvetica"/>
+          <w:color w:val="777777"/>
+          <w:sz w:val="20"/>
+          <w:szCs w:val="20"/>
+          <w:bdr w:val="none" w:sz="0" w:space="0" w:color="auto" w:frame="1"/>
+          <w:shd w:val="clear" w:color="auto" w:fill="FFFFFF"/>
+        </w:rPr>
+      </w:pPr>
+      <w:r>
+        <w:rPr>
+          <w:rStyle w:val="transcript"/>
+          <w:rFonts w:ascii="Helvetica" w:hAnsi="Helvetica" w:cs="Helvetica"/>
+          <w:color w:val="777777"/>
+          <w:sz w:val="20"/>
+          <w:szCs w:val="20"/>
+          <w:bdr w:val="none" w:sz="0" w:space="0" w:color="auto" w:frame="1"/>
+          <w:shd w:val="clear" w:color="auto" w:fill="FFFFFF"/>
+        </w:rPr>
+        <w:t>Managers have to make a lot of decisions, such as who</w:t>
+      </w:r>
+      <w:r>
+        <w:rPr>
+          <w:rStyle w:val="apple-converted-space"/>
+          <w:rFonts w:ascii="Helvetica" w:hAnsi="Helvetica" w:cs="Helvetica"/>
+          <w:color w:val="777777"/>
+          <w:sz w:val="20"/>
+          <w:szCs w:val="20"/>
+          <w:shd w:val="clear" w:color="auto" w:fill="FFFFFF"/>
+        </w:rPr>
+        <w:t> </w:t>
+      </w:r>
+      <w:r>
+        <w:rPr>
+          <w:rStyle w:val="transcript"/>
+          <w:rFonts w:ascii="Helvetica" w:hAnsi="Helvetica" w:cs="Helvetica"/>
+          <w:color w:val="777777"/>
+          <w:sz w:val="20"/>
+          <w:szCs w:val="20"/>
+          <w:bdr w:val="none" w:sz="0" w:space="0" w:color="auto" w:frame="1"/>
+          <w:shd w:val="clear" w:color="auto" w:fill="FFFFFF"/>
+        </w:rPr>
+        <w:t>gets a raise or promotion, or who wins a particular award.</w:t>
+      </w:r>
+      <w:r>
+        <w:rPr>
+          <w:rStyle w:val="apple-converted-space"/>
+          <w:rFonts w:ascii="Helvetica" w:hAnsi="Helvetica" w:cs="Helvetica"/>
+          <w:color w:val="777777"/>
+          <w:sz w:val="20"/>
+          <w:szCs w:val="20"/>
+          <w:shd w:val="clear" w:color="auto" w:fill="FFFFFF"/>
+        </w:rPr>
+        <w:t> </w:t>
+      </w:r>
+      <w:r>
+        <w:rPr>
+          <w:rStyle w:val="transcript"/>
+          <w:rFonts w:ascii="Helvetica" w:hAnsi="Helvetica" w:cs="Helvetica"/>
+          <w:color w:val="777777"/>
+          <w:sz w:val="20"/>
+          <w:szCs w:val="20"/>
+          <w:bdr w:val="none" w:sz="0" w:space="0" w:color="auto" w:frame="1"/>
+          <w:shd w:val="clear" w:color="auto" w:fill="FFFFFF"/>
+        </w:rPr>
+        <w:t>To make these types of decisions, they</w:t>
+      </w:r>
+      <w:r>
+        <w:rPr>
+          <w:rStyle w:val="apple-converted-space"/>
+          <w:rFonts w:ascii="Helvetica" w:hAnsi="Helvetica" w:cs="Helvetica"/>
+          <w:color w:val="777777"/>
+          <w:sz w:val="20"/>
+          <w:szCs w:val="20"/>
+          <w:shd w:val="clear" w:color="auto" w:fill="FFFFFF"/>
+        </w:rPr>
+        <w:t> </w:t>
+      </w:r>
+      <w:r>
+        <w:rPr>
+          <w:rStyle w:val="transcript"/>
+          <w:rFonts w:ascii="Helvetica" w:hAnsi="Helvetica" w:cs="Helvetica"/>
+          <w:color w:val="777777"/>
+          <w:sz w:val="20"/>
+          <w:szCs w:val="20"/>
+          <w:bdr w:val="none" w:sz="0" w:space="0" w:color="auto" w:frame="1"/>
+          <w:shd w:val="clear" w:color="auto" w:fill="FFFFFF"/>
+        </w:rPr>
+        <w:t>often employ some form of ranking or comparison.</w:t>
+      </w:r>
+      <w:r>
+        <w:rPr>
+          <w:rStyle w:val="apple-converted-space"/>
+          <w:rFonts w:ascii="Helvetica" w:hAnsi="Helvetica" w:cs="Helvetica"/>
+          <w:color w:val="777777"/>
+          <w:sz w:val="20"/>
+          <w:szCs w:val="20"/>
+          <w:shd w:val="clear" w:color="auto" w:fill="FFFFFF"/>
+        </w:rPr>
+        <w:t> </w:t>
+      </w:r>
+      <w:r>
+        <w:rPr>
+          <w:rStyle w:val="transcript"/>
+          <w:rFonts w:ascii="Helvetica" w:hAnsi="Helvetica" w:cs="Helvetica"/>
+          <w:color w:val="777777"/>
+          <w:sz w:val="20"/>
+          <w:szCs w:val="20"/>
+          <w:bdr w:val="none" w:sz="0" w:space="0" w:color="auto" w:frame="1"/>
+          <w:shd w:val="clear" w:color="auto" w:fill="FFFFFF"/>
+        </w:rPr>
+        <w:t>When used correctly, these approaches can also</w:t>
+      </w:r>
+      <w:r>
+        <w:rPr>
+          <w:rStyle w:val="apple-converted-space"/>
+          <w:rFonts w:ascii="Helvetica" w:hAnsi="Helvetica" w:cs="Helvetica"/>
+          <w:color w:val="777777"/>
+          <w:sz w:val="20"/>
+          <w:szCs w:val="20"/>
+          <w:shd w:val="clear" w:color="auto" w:fill="FFFFFF"/>
+        </w:rPr>
+        <w:t> </w:t>
+      </w:r>
+      <w:r>
+        <w:rPr>
+          <w:rStyle w:val="transcript"/>
+          <w:rFonts w:ascii="Helvetica" w:hAnsi="Helvetica" w:cs="Helvetica"/>
+          <w:color w:val="777777"/>
+          <w:sz w:val="20"/>
+          <w:szCs w:val="20"/>
+          <w:bdr w:val="none" w:sz="0" w:space="0" w:color="auto" w:frame="1"/>
+          <w:shd w:val="clear" w:color="auto" w:fill="FFFFFF"/>
+        </w:rPr>
+        <w:t>be used for developmental purposes within the employee</w:t>
+      </w:r>
+      <w:r>
+        <w:rPr>
+          <w:rStyle w:val="apple-converted-space"/>
+          <w:rFonts w:ascii="Helvetica" w:hAnsi="Helvetica" w:cs="Helvetica"/>
+          <w:color w:val="777777"/>
+          <w:sz w:val="20"/>
+          <w:szCs w:val="20"/>
+          <w:shd w:val="clear" w:color="auto" w:fill="FFFFFF"/>
+        </w:rPr>
+        <w:t> </w:t>
+      </w:r>
+      <w:r>
+        <w:rPr>
+          <w:rStyle w:val="transcript"/>
+          <w:rFonts w:ascii="Helvetica" w:hAnsi="Helvetica" w:cs="Helvetica"/>
+          <w:color w:val="777777"/>
+          <w:sz w:val="20"/>
+          <w:szCs w:val="20"/>
+          <w:bdr w:val="none" w:sz="0" w:space="0" w:color="auto" w:frame="1"/>
+          <w:shd w:val="clear" w:color="auto" w:fill="FFFFFF"/>
+        </w:rPr>
+        <w:t>review process, because they allow employees to know</w:t>
+      </w:r>
+      <w:r>
+        <w:rPr>
+          <w:rStyle w:val="apple-converted-space"/>
+          <w:rFonts w:ascii="Helvetica" w:hAnsi="Helvetica" w:cs="Helvetica"/>
+          <w:color w:val="777777"/>
+          <w:sz w:val="20"/>
+          <w:szCs w:val="20"/>
+          <w:shd w:val="clear" w:color="auto" w:fill="FFFFFF"/>
+        </w:rPr>
+        <w:t> </w:t>
+      </w:r>
+      <w:r>
+        <w:rPr>
+          <w:rStyle w:val="transcript"/>
+          <w:rFonts w:ascii="Helvetica" w:hAnsi="Helvetica" w:cs="Helvetica"/>
+          <w:color w:val="777777"/>
+          <w:sz w:val="20"/>
+          <w:szCs w:val="20"/>
+          <w:bdr w:val="none" w:sz="0" w:space="0" w:color="auto" w:frame="1"/>
+          <w:shd w:val="clear" w:color="auto" w:fill="FFFFFF"/>
+        </w:rPr>
+        <w:t>where they stand in comparison to their peers.</w:t>
+      </w:r>
+    </w:p>
+    <w:p>
+      <w:pPr>
+        <w:rPr>
+          <w:rFonts w:hint="eastAsia"/>
+          <w:sz w:val="28"/>
+          <w:szCs w:val="28"/>
+        </w:rPr>
+      </w:pPr>
+      <w:r>
+        <w:rPr>
+          <w:rStyle w:val="apple-converted-space"/>
+          <w:rFonts w:ascii="Helvetica" w:hAnsi="Helvetica" w:cs="Helvetica"/>
+          <w:color w:val="777777"/>
+          <w:sz w:val="20"/>
+          <w:szCs w:val="20"/>
+          <w:bdr w:val="none" w:sz="0" w:space="0" w:color="auto" w:frame="1"/>
+          <w:shd w:val="clear" w:color="auto" w:fill="FFFFFF"/>
+        </w:rPr>
+        <w:t> </w:t>
+      </w:r>
+      <w:proofErr w:type="gramStart"/>
+      <w:r>
+        <w:rPr>
+          <w:rStyle w:val="transcript"/>
+          <w:rFonts w:ascii="Helvetica" w:hAnsi="Helvetica" w:cs="Helvetica"/>
+          <w:color w:val="777777"/>
+          <w:sz w:val="20"/>
+          <w:szCs w:val="20"/>
+          <w:bdr w:val="none" w:sz="0" w:space="0" w:color="auto" w:frame="1"/>
+          <w:shd w:val="clear" w:color="auto" w:fill="FFFFFF"/>
+        </w:rPr>
+        <w:t>you're</w:t>
+      </w:r>
+      <w:proofErr w:type="gramEnd"/>
+      <w:r>
+        <w:rPr>
+          <w:rStyle w:val="transcript"/>
+          <w:rFonts w:ascii="Helvetica" w:hAnsi="Helvetica" w:cs="Helvetica"/>
+          <w:color w:val="777777"/>
+          <w:sz w:val="20"/>
+          <w:szCs w:val="20"/>
+          <w:bdr w:val="none" w:sz="0" w:space="0" w:color="auto" w:frame="1"/>
+          <w:shd w:val="clear" w:color="auto" w:fill="FFFFFF"/>
+        </w:rPr>
+        <w:t xml:space="preserve"> comparing</w:t>
+      </w:r>
+      <w:r>
+        <w:rPr>
+          <w:rStyle w:val="apple-converted-space"/>
+          <w:rFonts w:ascii="Helvetica" w:hAnsi="Helvetica" w:cs="Helvetica"/>
+          <w:color w:val="777777"/>
+          <w:sz w:val="20"/>
+          <w:szCs w:val="20"/>
+          <w:shd w:val="clear" w:color="auto" w:fill="FFFFFF"/>
+        </w:rPr>
+        <w:t> </w:t>
+      </w:r>
+      <w:r>
+        <w:rPr>
+          <w:rStyle w:val="transcript"/>
+          <w:rFonts w:ascii="Helvetica" w:hAnsi="Helvetica" w:cs="Helvetica"/>
+          <w:color w:val="777777"/>
+          <w:sz w:val="20"/>
+          <w:szCs w:val="20"/>
+          <w:bdr w:val="none" w:sz="0" w:space="0" w:color="auto" w:frame="1"/>
+          <w:shd w:val="clear" w:color="auto" w:fill="FFFFFF"/>
+        </w:rPr>
+        <w:t>them against each other, to make a judgment about who's the best</w:t>
+      </w:r>
+    </w:p>
+    <w:p>
+      <w:pPr>
+        <w:rPr>
+          <w:rFonts w:hint="eastAsia"/>
+          <w:sz w:val="28"/>
+          <w:szCs w:val="28"/>
+        </w:rPr>
+      </w:pPr>
+    </w:p>
+    <w:tbl>
+      <w:tblPr>
+        <w:tblStyle w:val="a7"/>
+        <w:tblW w:w="0" w:type="auto"/>
+        <w:tblLook w:val="04A0" w:firstRow="1" w:lastRow="0" w:firstColumn="1" w:lastColumn="0" w:noHBand="0" w:noVBand="1"/>
+      </w:tblPr>
+      <w:tblGrid>
+        <w:gridCol w:w="2840"/>
+        <w:gridCol w:w="2841"/>
+        <w:gridCol w:w="2841"/>
+      </w:tblGrid>
+      <w:tr>
+        <w:tc>
+          <w:tcPr>
+            <w:tcW w:w="2840" w:type="dxa"/>
+          </w:tcPr>
+          <w:p>
+            <w:pPr>
+              <w:rPr>
+                <w:sz w:val="28"/>
+                <w:szCs w:val="28"/>
+              </w:rPr>
+            </w:pPr>
+            <w:r>
+              <w:rPr>
+                <w:sz w:val="28"/>
+                <w:szCs w:val="28"/>
+              </w:rPr>
+              <w:t>A Players</w:t>
+            </w:r>
+          </w:p>
+        </w:tc>
+        <w:tc>
+          <w:tcPr>
+            <w:tcW w:w="2841" w:type="dxa"/>
+          </w:tcPr>
+          <w:p>
+            <w:pPr>
+              <w:rPr>
+                <w:sz w:val="28"/>
+                <w:szCs w:val="28"/>
+              </w:rPr>
+            </w:pPr>
+            <w:r>
+              <w:rPr>
+                <w:sz w:val="28"/>
+                <w:szCs w:val="28"/>
+              </w:rPr>
+              <w:t>B Players</w:t>
+            </w:r>
+          </w:p>
+        </w:tc>
+        <w:tc>
+          <w:tcPr>
+            <w:tcW w:w="2841" w:type="dxa"/>
+          </w:tcPr>
+          <w:p>
+            <w:pPr>
+              <w:rPr>
+                <w:sz w:val="28"/>
+                <w:szCs w:val="28"/>
+              </w:rPr>
+            </w:pPr>
+            <w:r>
+              <w:rPr>
+                <w:sz w:val="28"/>
+                <w:szCs w:val="28"/>
+              </w:rPr>
+              <w:t>C Player</w:t>
+            </w:r>
+          </w:p>
+        </w:tc>
+      </w:tr>
+      <w:tr>
+        <w:tc>
+          <w:tcPr>
+            <w:tcW w:w="2840" w:type="dxa"/>
+          </w:tcPr>
+          <w:p>
+            <w:pPr>
+              <w:rPr>
+                <w:sz w:val="28"/>
+                <w:szCs w:val="28"/>
+              </w:rPr>
+            </w:pPr>
+            <w:r>
+              <w:rPr>
+                <w:sz w:val="28"/>
+                <w:szCs w:val="28"/>
+              </w:rPr>
+              <w:t>Best employees</w:t>
+            </w:r>
+          </w:p>
+        </w:tc>
+        <w:tc>
+          <w:tcPr>
+            <w:tcW w:w="2841" w:type="dxa"/>
+          </w:tcPr>
+          <w:p>
+            <w:pPr>
+              <w:rPr>
+                <w:sz w:val="28"/>
+                <w:szCs w:val="28"/>
+              </w:rPr>
+            </w:pPr>
+            <w:r>
+              <w:rPr>
+                <w:sz w:val="28"/>
+                <w:szCs w:val="28"/>
+              </w:rPr>
+              <w:t>Adequate and capable employee</w:t>
+            </w:r>
+          </w:p>
+        </w:tc>
+        <w:tc>
+          <w:tcPr>
+            <w:tcW w:w="2841" w:type="dxa"/>
+          </w:tcPr>
+          <w:p>
+            <w:pPr>
+              <w:rPr>
+                <w:sz w:val="28"/>
+                <w:szCs w:val="28"/>
+              </w:rPr>
+            </w:pPr>
+            <w:r>
+              <w:rPr>
+                <w:sz w:val="28"/>
+                <w:szCs w:val="28"/>
+              </w:rPr>
+              <w:t>Underperformances</w:t>
+            </w:r>
+          </w:p>
+        </w:tc>
+      </w:tr>
+      <w:tr>
+        <w:tc>
+          <w:tcPr>
+            <w:tcW w:w="2840" w:type="dxa"/>
+          </w:tcPr>
+          <w:p>
+            <w:pPr>
+              <w:rPr>
+                <w:sz w:val="28"/>
+                <w:szCs w:val="28"/>
+              </w:rPr>
+            </w:pPr>
+            <w:r>
+              <w:rPr>
+                <w:sz w:val="28"/>
+                <w:szCs w:val="28"/>
+              </w:rPr>
+              <w:t>30%</w:t>
+            </w:r>
+          </w:p>
+        </w:tc>
+        <w:tc>
+          <w:tcPr>
+            <w:tcW w:w="2841" w:type="dxa"/>
+          </w:tcPr>
+          <w:p>
+            <w:pPr>
+              <w:rPr>
+                <w:sz w:val="28"/>
+                <w:szCs w:val="28"/>
+              </w:rPr>
+            </w:pPr>
+            <w:r>
+              <w:rPr>
+                <w:sz w:val="28"/>
+                <w:szCs w:val="28"/>
+              </w:rPr>
+              <w:t>60%</w:t>
+            </w:r>
+          </w:p>
+        </w:tc>
+        <w:tc>
+          <w:tcPr>
+            <w:tcW w:w="2841" w:type="dxa"/>
+          </w:tcPr>
+          <w:p>
+            <w:pPr>
+              <w:rPr>
+                <w:sz w:val="28"/>
+                <w:szCs w:val="28"/>
+              </w:rPr>
+            </w:pPr>
+            <w:r>
+              <w:rPr>
+                <w:sz w:val="28"/>
+                <w:szCs w:val="28"/>
+              </w:rPr>
+              <w:t>10%</w:t>
+            </w:r>
+          </w:p>
+        </w:tc>
+      </w:tr>
+    </w:tbl>
+    <w:p>
+      <w:pPr>
+        <w:rPr>
+          <w:sz w:val="28"/>
+          <w:szCs w:val="28"/>
+        </w:rPr>
+      </w:pPr>
+      <w:r>
+        <w:rPr>
+          <w:sz w:val="28"/>
+          <w:szCs w:val="28"/>
+        </w:rPr>
+        <w:t>Problems with forced distribution ranking</w:t>
+      </w:r>
+    </w:p>
+    <w:p>
+      <w:pPr>
+        <w:pStyle w:val="a4"/>
+        <w:numPr>
+          <w:ilvl w:val="0"/>
+          <w:numId w:val="7"/>
+        </w:numPr>
+        <w:ind w:firstLineChars="0"/>
+        <w:rPr>
+          <w:sz w:val="28"/>
+          <w:szCs w:val="28"/>
+        </w:rPr>
+      </w:pPr>
+      <w:r>
+        <w:rPr>
+          <w:sz w:val="28"/>
+          <w:szCs w:val="28"/>
+        </w:rPr>
+        <w:lastRenderedPageBreak/>
+        <w:t>Public embarrassment</w:t>
+      </w:r>
+    </w:p>
+    <w:p>
+      <w:pPr>
+        <w:pStyle w:val="a4"/>
+        <w:numPr>
+          <w:ilvl w:val="0"/>
+          <w:numId w:val="7"/>
+        </w:numPr>
+        <w:ind w:firstLineChars="0"/>
+        <w:rPr>
+          <w:sz w:val="28"/>
+          <w:szCs w:val="28"/>
+        </w:rPr>
+      </w:pPr>
+      <w:r>
+        <w:rPr>
+          <w:sz w:val="28"/>
+          <w:szCs w:val="28"/>
+        </w:rPr>
+        <w:t>Incentivize high performers</w:t>
+      </w:r>
+    </w:p>
+    <w:p>
+      <w:pPr>
+        <w:pStyle w:val="a4"/>
+        <w:numPr>
+          <w:ilvl w:val="0"/>
+          <w:numId w:val="7"/>
+        </w:numPr>
+        <w:ind w:firstLineChars="0"/>
+        <w:rPr>
+          <w:sz w:val="28"/>
+          <w:szCs w:val="28"/>
+        </w:rPr>
+      </w:pPr>
+      <w:r>
+        <w:rPr>
+          <w:sz w:val="28"/>
+          <w:szCs w:val="28"/>
+        </w:rPr>
+        <w:t>Difficult to compare across organization</w:t>
+      </w:r>
+    </w:p>
+    <w:p>
+      <w:pPr>
+        <w:rPr>
+          <w:sz w:val="28"/>
+          <w:szCs w:val="28"/>
+        </w:rPr>
+      </w:pPr>
+      <w:r>
+        <w:rPr>
+          <w:sz w:val="28"/>
+          <w:szCs w:val="28"/>
+        </w:rPr>
+        <w:t>And most importantly, you don't use these categories for harsh rank and yank policies. You do use them to identify people who need attention in different ways.</w:t>
+      </w:r>
+    </w:p>
+    <w:p>
+      <w:pPr>
+        <w:rPr>
+          <w:sz w:val="28"/>
+          <w:szCs w:val="28"/>
+        </w:rPr>
+      </w:pPr>
+      <w:r>
+        <w:rPr>
+          <w:sz w:val="28"/>
+          <w:szCs w:val="28"/>
+        </w:rPr>
+        <w:t>Your goal is to use good data that helps people, instead of hurts people. </w:t>
+      </w:r>
+    </w:p>
+    <w:p>
+      <w:pPr>
+        <w:rPr>
+          <w:sz w:val="28"/>
+          <w:szCs w:val="28"/>
+        </w:rPr>
+      </w:pPr>
+      <w:r>
+        <w:rPr>
+          <w:sz w:val="28"/>
+          <w:szCs w:val="28"/>
+          <w:u w:val="single"/>
+        </w:rPr>
+        <w:t xml:space="preserve">3.6 </w:t>
+      </w:r>
+      <w:hyperlink r:id="rId19" w:history="1">
+        <w:r>
+          <w:rPr>
+            <w:sz w:val="28"/>
+            <w:szCs w:val="28"/>
+            <w:u w:val="single"/>
+          </w:rPr>
+          <w:t>Meeting serious developmental needs</w:t>
+        </w:r>
+      </w:hyperlink>
+    </w:p>
+    <w:p>
+      <w:pPr>
+        <w:rPr>
+          <w:b/>
+          <w:sz w:val="28"/>
+          <w:szCs w:val="28"/>
+        </w:rPr>
+      </w:pPr>
+      <w:r>
+        <w:rPr>
+          <w:b/>
+          <w:sz w:val="28"/>
+          <w:szCs w:val="28"/>
+        </w:rPr>
+        <w:t xml:space="preserve">Addressing poor </w:t>
+      </w:r>
+      <w:proofErr w:type="spellStart"/>
+      <w:r>
+        <w:rPr>
+          <w:b/>
+          <w:sz w:val="28"/>
+          <w:szCs w:val="28"/>
+        </w:rPr>
+        <w:t>performace</w:t>
+      </w:r>
+      <w:proofErr w:type="spellEnd"/>
+    </w:p>
+    <w:p>
+      <w:pPr>
+        <w:pStyle w:val="a4"/>
+        <w:numPr>
+          <w:ilvl w:val="0"/>
+          <w:numId w:val="8"/>
+        </w:numPr>
+        <w:ind w:firstLineChars="0"/>
+        <w:rPr>
+          <w:sz w:val="28"/>
+          <w:szCs w:val="28"/>
+        </w:rPr>
+      </w:pPr>
+      <w:r>
+        <w:rPr>
+          <w:sz w:val="28"/>
+          <w:szCs w:val="28"/>
+        </w:rPr>
+        <w:t>Clear feedback</w:t>
+      </w:r>
+    </w:p>
+    <w:p>
+      <w:pPr>
+        <w:pStyle w:val="a4"/>
+        <w:numPr>
+          <w:ilvl w:val="0"/>
+          <w:numId w:val="8"/>
+        </w:numPr>
+        <w:ind w:firstLineChars="0"/>
+        <w:rPr>
+          <w:sz w:val="28"/>
+          <w:szCs w:val="28"/>
+        </w:rPr>
+      </w:pPr>
+      <w:r>
+        <w:rPr>
+          <w:sz w:val="28"/>
+          <w:szCs w:val="28"/>
+        </w:rPr>
+        <w:t>Performance improvement plan</w:t>
+      </w:r>
+    </w:p>
+    <w:p>
+      <w:pPr>
+        <w:pStyle w:val="a4"/>
+        <w:numPr>
+          <w:ilvl w:val="0"/>
+          <w:numId w:val="8"/>
+        </w:numPr>
+        <w:ind w:firstLineChars="0"/>
+        <w:rPr>
+          <w:sz w:val="28"/>
+          <w:szCs w:val="28"/>
+        </w:rPr>
+      </w:pPr>
+      <w:r>
+        <w:rPr>
+          <w:sz w:val="28"/>
+          <w:szCs w:val="28"/>
+        </w:rPr>
+        <w:t>Change duites</w:t>
+      </w:r>
+      <w:bookmarkStart w:id="0" w:name="_GoBack"/>
+      <w:bookmarkEnd w:id="0"/>
+    </w:p>
+    <w:p>
+      <w:pPr>
+        <w:tabs>
+          <w:tab w:val="left" w:pos="7349"/>
+        </w:tabs>
+        <w:rPr>
+          <w:sz w:val="28"/>
+          <w:szCs w:val="28"/>
+        </w:rPr>
+      </w:pPr>
+      <w:r>
+        <w:rPr>
+          <w:sz w:val="28"/>
+          <w:szCs w:val="28"/>
+        </w:rPr>
+        <w:t>You job is to focus on the outcome more than the process</w:t>
+      </w:r>
+      <w:r>
+        <w:rPr>
+          <w:sz w:val="28"/>
+          <w:szCs w:val="28"/>
+        </w:rPr>
+        <w:tab/>
+        <w:t>.</w:t>
+      </w:r>
+    </w:p>
+    <w:p>
+      <w:pPr>
+        <w:tabs>
+          <w:tab w:val="left" w:pos="7349"/>
+        </w:tabs>
+        <w:rPr>
+          <w:sz w:val="28"/>
+          <w:szCs w:val="28"/>
+        </w:rPr>
+      </w:pPr>
+      <w:r>
+        <w:rPr>
+          <w:sz w:val="28"/>
+          <w:szCs w:val="28"/>
+        </w:rPr>
+        <w:t>You focus on the what strive then to focus on how, you can make this happens to follow this three steps</w:t>
+      </w:r>
+    </w:p>
+    <w:p>
+      <w:pPr>
+        <w:pStyle w:val="a4"/>
+        <w:widowControl/>
+        <w:numPr>
+          <w:ilvl w:val="0"/>
+          <w:numId w:val="5"/>
+        </w:numPr>
+        <w:tabs>
+          <w:tab w:val="left" w:pos="7349"/>
+        </w:tabs>
+        <w:spacing w:after="200" w:line="276" w:lineRule="auto"/>
+        <w:ind w:firstLineChars="0"/>
+        <w:contextualSpacing/>
+        <w:jc w:val="left"/>
+        <w:rPr>
+          <w:sz w:val="28"/>
+          <w:szCs w:val="28"/>
+        </w:rPr>
+      </w:pPr>
+      <w:r>
+        <w:rPr>
+          <w:sz w:val="28"/>
+          <w:szCs w:val="28"/>
+        </w:rPr>
+        <w:t>Clarify instructions and expectations up front</w:t>
+      </w:r>
+    </w:p>
+    <w:p>
+      <w:pPr>
+        <w:pStyle w:val="a4"/>
+        <w:tabs>
+          <w:tab w:val="left" w:pos="7349"/>
+        </w:tabs>
+        <w:ind w:firstLine="560"/>
+        <w:rPr>
+          <w:sz w:val="28"/>
+          <w:szCs w:val="28"/>
+        </w:rPr>
+      </w:pPr>
+      <w:r>
+        <w:rPr>
+          <w:sz w:val="28"/>
+          <w:szCs w:val="28"/>
+        </w:rPr>
+        <w:t xml:space="preserve">The assign task from </w:t>
+      </w:r>
+      <w:r>
+        <w:rPr>
+          <w:sz w:val="28"/>
+          <w:szCs w:val="28"/>
+        </w:rPr>
+        <w:t>beginning</w:t>
+      </w:r>
+      <w:r>
+        <w:rPr>
+          <w:rFonts w:hint="eastAsia"/>
+          <w:sz w:val="28"/>
+          <w:szCs w:val="28"/>
+        </w:rPr>
+        <w:t xml:space="preserve"> </w:t>
+      </w:r>
+      <w:r>
+        <w:rPr>
+          <w:sz w:val="28"/>
+          <w:szCs w:val="28"/>
+        </w:rPr>
+        <w:t>the less from micromanagement</w:t>
+      </w:r>
+    </w:p>
+    <w:p>
+      <w:pPr>
+        <w:pStyle w:val="a4"/>
+        <w:tabs>
+          <w:tab w:val="left" w:pos="7349"/>
+        </w:tabs>
+        <w:ind w:firstLine="560"/>
+        <w:rPr>
+          <w:sz w:val="28"/>
+          <w:szCs w:val="28"/>
+        </w:rPr>
+      </w:pPr>
+      <w:r>
+        <w:rPr>
+          <w:sz w:val="28"/>
+          <w:szCs w:val="28"/>
+        </w:rPr>
+        <w:t>Be sure to ask the questions they clearly understand the question</w:t>
+      </w:r>
+    </w:p>
+    <w:p>
+      <w:pPr>
+        <w:rPr>
+          <w:rStyle w:val="a3"/>
+          <w:b/>
+          <w:color w:val="685846"/>
+          <w:sz w:val="28"/>
+          <w:szCs w:val="28"/>
+        </w:rPr>
+      </w:pPr>
     </w:p>
     <w:sectPr>
       <w:pgSz w:w="11906" w:h="16838"/>
@@ -2490,6 +4335,92 @@
 <file path=word/numbering.xml><?xml version="1.0" encoding="utf-8"?>
 <w:numbering xmlns:wpc="http://schemas.microsoft.com/office/word/2010/wordprocessingCanvas" xmlns:mc="http://schemas.openxmlformats.org/markup-compatibility/2006" xmlns:o="urn:schemas-microsoft-com:office:office" xmlns:r="http://schemas.openxmlformats.org/officeDocument/2006/relationships" xmlns:m="http://schemas.openxmlformats.org/officeDocument/2006/math" xmlns:v="urn:schemas-microsoft-com:vml" xmlns:wp14="http://schemas.microsoft.com/office/word/2010/wordprocessingDrawing" xmlns:wp="http://schemas.openxmlformats.org/drawingml/2006/wordprocessingDrawing" xmlns:w10="urn:schemas-microsoft-com:office:word" xmlns:w="http://schemas.openxmlformats.org/wordprocessingml/2006/main" xmlns:w14="http://schemas.microsoft.com/office/word/2010/wordml" xmlns:wpg="http://schemas.microsoft.com/office/word/2010/wordprocessingGroup" xmlns:wpi="http://schemas.microsoft.com/office/word/2010/wordprocessingInk" xmlns:wne="http://schemas.microsoft.com/office/word/2006/wordml" xmlns:wps="http://schemas.microsoft.com/office/word/2010/wordprocessingShape" mc:Ignorable="w14 wp14">
   <w:abstractNum w:abstractNumId="0">
+    <w:nsid w:val="009B793B"/>
+    <w:multiLevelType w:val="hybridMultilevel"/>
+    <w:tmpl w:val="25BADAC2"/>
+    <w:lvl w:ilvl="0" w:tplc="0409000F">
+      <w:start w:val="1"/>
+      <w:numFmt w:val="decimal"/>
+      <w:lvlText w:val="%1."/>
+      <w:lvlJc w:val="left"/>
+      <w:pPr>
+        <w:ind w:left="720" w:hanging="360"/>
+      </w:pPr>
+    </w:lvl>
+    <w:lvl w:ilvl="1" w:tplc="04090019" w:tentative="1">
+      <w:start w:val="1"/>
+      <w:numFmt w:val="lowerLetter"/>
+      <w:lvlText w:val="%2."/>
+      <w:lvlJc w:val="left"/>
+      <w:pPr>
+        <w:ind w:left="1440" w:hanging="360"/>
+      </w:pPr>
+    </w:lvl>
+    <w:lvl w:ilvl="2" w:tplc="0409001B" w:tentative="1">
+      <w:start w:val="1"/>
+      <w:numFmt w:val="lowerRoman"/>
+      <w:lvlText w:val="%3."/>
+      <w:lvlJc w:val="right"/>
+      <w:pPr>
+        <w:ind w:left="2160" w:hanging="180"/>
+      </w:pPr>
+    </w:lvl>
+    <w:lvl w:ilvl="3" w:tplc="0409000F" w:tentative="1">
+      <w:start w:val="1"/>
+      <w:numFmt w:val="decimal"/>
+      <w:lvlText w:val="%4."/>
+      <w:lvlJc w:val="left"/>
+      <w:pPr>
+        <w:ind w:left="2880" w:hanging="360"/>
+      </w:pPr>
+    </w:lvl>
+    <w:lvl w:ilvl="4" w:tplc="04090019" w:tentative="1">
+      <w:start w:val="1"/>
+      <w:numFmt w:val="lowerLetter"/>
+      <w:lvlText w:val="%5."/>
+      <w:lvlJc w:val="left"/>
+      <w:pPr>
+        <w:ind w:left="3600" w:hanging="360"/>
+      </w:pPr>
+    </w:lvl>
+    <w:lvl w:ilvl="5" w:tplc="0409001B" w:tentative="1">
+      <w:start w:val="1"/>
+      <w:numFmt w:val="lowerRoman"/>
+      <w:lvlText w:val="%6."/>
+      <w:lvlJc w:val="right"/>
+      <w:pPr>
+        <w:ind w:left="4320" w:hanging="180"/>
+      </w:pPr>
+    </w:lvl>
+    <w:lvl w:ilvl="6" w:tplc="0409000F" w:tentative="1">
+      <w:start w:val="1"/>
+      <w:numFmt w:val="decimal"/>
+      <w:lvlText w:val="%7."/>
+      <w:lvlJc w:val="left"/>
+      <w:pPr>
+        <w:ind w:left="5040" w:hanging="360"/>
+      </w:pPr>
+    </w:lvl>
+    <w:lvl w:ilvl="7" w:tplc="04090019" w:tentative="1">
+      <w:start w:val="1"/>
+      <w:numFmt w:val="lowerLetter"/>
+      <w:lvlText w:val="%8."/>
+      <w:lvlJc w:val="left"/>
+      <w:pPr>
+        <w:ind w:left="5760" w:hanging="360"/>
+      </w:pPr>
+    </w:lvl>
+    <w:lvl w:ilvl="8" w:tplc="0409001B" w:tentative="1">
+      <w:start w:val="1"/>
+      <w:numFmt w:val="lowerRoman"/>
+      <w:lvlText w:val="%9."/>
+      <w:lvlJc w:val="right"/>
+      <w:pPr>
+        <w:ind w:left="6480" w:hanging="180"/>
+      </w:pPr>
+    </w:lvl>
+  </w:abstractNum>
+  <w:abstractNum w:abstractNumId="1">
     <w:nsid w:val="16D05CFB"/>
     <w:multiLevelType w:val="hybridMultilevel"/>
     <w:tmpl w:val="9D74F31C"/>
@@ -2602,7 +4533,233 @@
       </w:rPr>
     </w:lvl>
   </w:abstractNum>
-  <w:abstractNum w:abstractNumId="1">
+  <w:abstractNum w:abstractNumId="2">
+    <w:nsid w:val="24D251F4"/>
+    <w:multiLevelType w:val="hybridMultilevel"/>
+    <w:tmpl w:val="7250C500"/>
+    <w:lvl w:ilvl="0" w:tplc="0409000B">
+      <w:start w:val="1"/>
+      <w:numFmt w:val="bullet"/>
+      <w:lvlText w:val=""/>
+      <w:lvlJc w:val="left"/>
+      <w:pPr>
+        <w:ind w:left="420" w:hanging="420"/>
+      </w:pPr>
+      <w:rPr>
+        <w:rFonts w:ascii="Wingdings" w:hAnsi="Wingdings" w:hint="default"/>
+      </w:rPr>
+    </w:lvl>
+    <w:lvl w:ilvl="1" w:tplc="04090003" w:tentative="1">
+      <w:start w:val="1"/>
+      <w:numFmt w:val="bullet"/>
+      <w:lvlText w:val=""/>
+      <w:lvlJc w:val="left"/>
+      <w:pPr>
+        <w:ind w:left="840" w:hanging="420"/>
+      </w:pPr>
+      <w:rPr>
+        <w:rFonts w:ascii="Wingdings" w:hAnsi="Wingdings" w:hint="default"/>
+      </w:rPr>
+    </w:lvl>
+    <w:lvl w:ilvl="2" w:tplc="04090005" w:tentative="1">
+      <w:start w:val="1"/>
+      <w:numFmt w:val="bullet"/>
+      <w:lvlText w:val=""/>
+      <w:lvlJc w:val="left"/>
+      <w:pPr>
+        <w:ind w:left="1260" w:hanging="420"/>
+      </w:pPr>
+      <w:rPr>
+        <w:rFonts w:ascii="Wingdings" w:hAnsi="Wingdings" w:hint="default"/>
+      </w:rPr>
+    </w:lvl>
+    <w:lvl w:ilvl="3" w:tplc="04090001" w:tentative="1">
+      <w:start w:val="1"/>
+      <w:numFmt w:val="bullet"/>
+      <w:lvlText w:val=""/>
+      <w:lvlJc w:val="left"/>
+      <w:pPr>
+        <w:ind w:left="1680" w:hanging="420"/>
+      </w:pPr>
+      <w:rPr>
+        <w:rFonts w:ascii="Wingdings" w:hAnsi="Wingdings" w:hint="default"/>
+      </w:rPr>
+    </w:lvl>
+    <w:lvl w:ilvl="4" w:tplc="04090003" w:tentative="1">
+      <w:start w:val="1"/>
+      <w:numFmt w:val="bullet"/>
+      <w:lvlText w:val=""/>
+      <w:lvlJc w:val="left"/>
+      <w:pPr>
+        <w:ind w:left="2100" w:hanging="420"/>
+      </w:pPr>
+      <w:rPr>
+        <w:rFonts w:ascii="Wingdings" w:hAnsi="Wingdings" w:hint="default"/>
+      </w:rPr>
+    </w:lvl>
+    <w:lvl w:ilvl="5" w:tplc="04090005" w:tentative="1">
+      <w:start w:val="1"/>
+      <w:numFmt w:val="bullet"/>
+      <w:lvlText w:val=""/>
+      <w:lvlJc w:val="left"/>
+      <w:pPr>
+        <w:ind w:left="2520" w:hanging="420"/>
+      </w:pPr>
+      <w:rPr>
+        <w:rFonts w:ascii="Wingdings" w:hAnsi="Wingdings" w:hint="default"/>
+      </w:rPr>
+    </w:lvl>
+    <w:lvl w:ilvl="6" w:tplc="04090001" w:tentative="1">
+      <w:start w:val="1"/>
+      <w:numFmt w:val="bullet"/>
+      <w:lvlText w:val=""/>
+      <w:lvlJc w:val="left"/>
+      <w:pPr>
+        <w:ind w:left="2940" w:hanging="420"/>
+      </w:pPr>
+      <w:rPr>
+        <w:rFonts w:ascii="Wingdings" w:hAnsi="Wingdings" w:hint="default"/>
+      </w:rPr>
+    </w:lvl>
+    <w:lvl w:ilvl="7" w:tplc="04090003" w:tentative="1">
+      <w:start w:val="1"/>
+      <w:numFmt w:val="bullet"/>
+      <w:lvlText w:val=""/>
+      <w:lvlJc w:val="left"/>
+      <w:pPr>
+        <w:ind w:left="3360" w:hanging="420"/>
+      </w:pPr>
+      <w:rPr>
+        <w:rFonts w:ascii="Wingdings" w:hAnsi="Wingdings" w:hint="default"/>
+      </w:rPr>
+    </w:lvl>
+    <w:lvl w:ilvl="8" w:tplc="04090005" w:tentative="1">
+      <w:start w:val="1"/>
+      <w:numFmt w:val="bullet"/>
+      <w:lvlText w:val=""/>
+      <w:lvlJc w:val="left"/>
+      <w:pPr>
+        <w:ind w:left="3780" w:hanging="420"/>
+      </w:pPr>
+      <w:rPr>
+        <w:rFonts w:ascii="Wingdings" w:hAnsi="Wingdings" w:hint="default"/>
+      </w:rPr>
+    </w:lvl>
+  </w:abstractNum>
+  <w:abstractNum w:abstractNumId="3">
+    <w:nsid w:val="331A3B72"/>
+    <w:multiLevelType w:val="hybridMultilevel"/>
+    <w:tmpl w:val="65E0D672"/>
+    <w:lvl w:ilvl="0" w:tplc="0409000B">
+      <w:start w:val="1"/>
+      <w:numFmt w:val="bullet"/>
+      <w:lvlText w:val=""/>
+      <w:lvlJc w:val="left"/>
+      <w:pPr>
+        <w:ind w:left="420" w:hanging="420"/>
+      </w:pPr>
+      <w:rPr>
+        <w:rFonts w:ascii="Wingdings" w:hAnsi="Wingdings" w:hint="default"/>
+      </w:rPr>
+    </w:lvl>
+    <w:lvl w:ilvl="1" w:tplc="04090003" w:tentative="1">
+      <w:start w:val="1"/>
+      <w:numFmt w:val="bullet"/>
+      <w:lvlText w:val=""/>
+      <w:lvlJc w:val="left"/>
+      <w:pPr>
+        <w:ind w:left="840" w:hanging="420"/>
+      </w:pPr>
+      <w:rPr>
+        <w:rFonts w:ascii="Wingdings" w:hAnsi="Wingdings" w:hint="default"/>
+      </w:rPr>
+    </w:lvl>
+    <w:lvl w:ilvl="2" w:tplc="04090005" w:tentative="1">
+      <w:start w:val="1"/>
+      <w:numFmt w:val="bullet"/>
+      <w:lvlText w:val=""/>
+      <w:lvlJc w:val="left"/>
+      <w:pPr>
+        <w:ind w:left="1260" w:hanging="420"/>
+      </w:pPr>
+      <w:rPr>
+        <w:rFonts w:ascii="Wingdings" w:hAnsi="Wingdings" w:hint="default"/>
+      </w:rPr>
+    </w:lvl>
+    <w:lvl w:ilvl="3" w:tplc="04090001" w:tentative="1">
+      <w:start w:val="1"/>
+      <w:numFmt w:val="bullet"/>
+      <w:lvlText w:val=""/>
+      <w:lvlJc w:val="left"/>
+      <w:pPr>
+        <w:ind w:left="1680" w:hanging="420"/>
+      </w:pPr>
+      <w:rPr>
+        <w:rFonts w:ascii="Wingdings" w:hAnsi="Wingdings" w:hint="default"/>
+      </w:rPr>
+    </w:lvl>
+    <w:lvl w:ilvl="4" w:tplc="04090003" w:tentative="1">
+      <w:start w:val="1"/>
+      <w:numFmt w:val="bullet"/>
+      <w:lvlText w:val=""/>
+      <w:lvlJc w:val="left"/>
+      <w:pPr>
+        <w:ind w:left="2100" w:hanging="420"/>
+      </w:pPr>
+      <w:rPr>
+        <w:rFonts w:ascii="Wingdings" w:hAnsi="Wingdings" w:hint="default"/>
+      </w:rPr>
+    </w:lvl>
+    <w:lvl w:ilvl="5" w:tplc="04090005" w:tentative="1">
+      <w:start w:val="1"/>
+      <w:numFmt w:val="bullet"/>
+      <w:lvlText w:val=""/>
+      <w:lvlJc w:val="left"/>
+      <w:pPr>
+        <w:ind w:left="2520" w:hanging="420"/>
+      </w:pPr>
+      <w:rPr>
+        <w:rFonts w:ascii="Wingdings" w:hAnsi="Wingdings" w:hint="default"/>
+      </w:rPr>
+    </w:lvl>
+    <w:lvl w:ilvl="6" w:tplc="04090001" w:tentative="1">
+      <w:start w:val="1"/>
+      <w:numFmt w:val="bullet"/>
+      <w:lvlText w:val=""/>
+      <w:lvlJc w:val="left"/>
+      <w:pPr>
+        <w:ind w:left="2940" w:hanging="420"/>
+      </w:pPr>
+      <w:rPr>
+        <w:rFonts w:ascii="Wingdings" w:hAnsi="Wingdings" w:hint="default"/>
+      </w:rPr>
+    </w:lvl>
+    <w:lvl w:ilvl="7" w:tplc="04090003" w:tentative="1">
+      <w:start w:val="1"/>
+      <w:numFmt w:val="bullet"/>
+      <w:lvlText w:val=""/>
+      <w:lvlJc w:val="left"/>
+      <w:pPr>
+        <w:ind w:left="3360" w:hanging="420"/>
+      </w:pPr>
+      <w:rPr>
+        <w:rFonts w:ascii="Wingdings" w:hAnsi="Wingdings" w:hint="default"/>
+      </w:rPr>
+    </w:lvl>
+    <w:lvl w:ilvl="8" w:tplc="04090005" w:tentative="1">
+      <w:start w:val="1"/>
+      <w:numFmt w:val="bullet"/>
+      <w:lvlText w:val=""/>
+      <w:lvlJc w:val="left"/>
+      <w:pPr>
+        <w:ind w:left="3780" w:hanging="420"/>
+      </w:pPr>
+      <w:rPr>
+        <w:rFonts w:ascii="Wingdings" w:hAnsi="Wingdings" w:hint="default"/>
+      </w:rPr>
+    </w:lvl>
+  </w:abstractNum>
+  <w:abstractNum w:abstractNumId="4">
     <w:nsid w:val="503C432A"/>
     <w:multiLevelType w:val="hybridMultilevel"/>
     <w:tmpl w:val="C1AA2B88"/>
@@ -2715,7 +4872,7 @@
       </w:rPr>
     </w:lvl>
   </w:abstractNum>
-  <w:abstractNum w:abstractNumId="2">
+  <w:abstractNum w:abstractNumId="5">
     <w:nsid w:val="583C40BE"/>
     <w:multiLevelType w:val="hybridMultilevel"/>
     <w:tmpl w:val="D9ECC416"/>
@@ -2828,7 +4985,120 @@
       </w:rPr>
     </w:lvl>
   </w:abstractNum>
-  <w:abstractNum w:abstractNumId="3">
+  <w:abstractNum w:abstractNumId="6">
+    <w:nsid w:val="63E80B38"/>
+    <w:multiLevelType w:val="hybridMultilevel"/>
+    <w:tmpl w:val="23780E72"/>
+    <w:lvl w:ilvl="0" w:tplc="0409000B">
+      <w:start w:val="1"/>
+      <w:numFmt w:val="bullet"/>
+      <w:lvlText w:val=""/>
+      <w:lvlJc w:val="left"/>
+      <w:pPr>
+        <w:ind w:left="420" w:hanging="420"/>
+      </w:pPr>
+      <w:rPr>
+        <w:rFonts w:ascii="Wingdings" w:hAnsi="Wingdings" w:hint="default"/>
+      </w:rPr>
+    </w:lvl>
+    <w:lvl w:ilvl="1" w:tplc="04090003" w:tentative="1">
+      <w:start w:val="1"/>
+      <w:numFmt w:val="bullet"/>
+      <w:lvlText w:val=""/>
+      <w:lvlJc w:val="left"/>
+      <w:pPr>
+        <w:ind w:left="840" w:hanging="420"/>
+      </w:pPr>
+      <w:rPr>
+        <w:rFonts w:ascii="Wingdings" w:hAnsi="Wingdings" w:hint="default"/>
+      </w:rPr>
+    </w:lvl>
+    <w:lvl w:ilvl="2" w:tplc="04090005" w:tentative="1">
+      <w:start w:val="1"/>
+      <w:numFmt w:val="bullet"/>
+      <w:lvlText w:val=""/>
+      <w:lvlJc w:val="left"/>
+      <w:pPr>
+        <w:ind w:left="1260" w:hanging="420"/>
+      </w:pPr>
+      <w:rPr>
+        <w:rFonts w:ascii="Wingdings" w:hAnsi="Wingdings" w:hint="default"/>
+      </w:rPr>
+    </w:lvl>
+    <w:lvl w:ilvl="3" w:tplc="04090001" w:tentative="1">
+      <w:start w:val="1"/>
+      <w:numFmt w:val="bullet"/>
+      <w:lvlText w:val=""/>
+      <w:lvlJc w:val="left"/>
+      <w:pPr>
+        <w:ind w:left="1680" w:hanging="420"/>
+      </w:pPr>
+      <w:rPr>
+        <w:rFonts w:ascii="Wingdings" w:hAnsi="Wingdings" w:hint="default"/>
+      </w:rPr>
+    </w:lvl>
+    <w:lvl w:ilvl="4" w:tplc="04090003" w:tentative="1">
+      <w:start w:val="1"/>
+      <w:numFmt w:val="bullet"/>
+      <w:lvlText w:val=""/>
+      <w:lvlJc w:val="left"/>
+      <w:pPr>
+        <w:ind w:left="2100" w:hanging="420"/>
+      </w:pPr>
+      <w:rPr>
+        <w:rFonts w:ascii="Wingdings" w:hAnsi="Wingdings" w:hint="default"/>
+      </w:rPr>
+    </w:lvl>
+    <w:lvl w:ilvl="5" w:tplc="04090005" w:tentative="1">
+      <w:start w:val="1"/>
+      <w:numFmt w:val="bullet"/>
+      <w:lvlText w:val=""/>
+      <w:lvlJc w:val="left"/>
+      <w:pPr>
+        <w:ind w:left="2520" w:hanging="420"/>
+      </w:pPr>
+      <w:rPr>
+        <w:rFonts w:ascii="Wingdings" w:hAnsi="Wingdings" w:hint="default"/>
+      </w:rPr>
+    </w:lvl>
+    <w:lvl w:ilvl="6" w:tplc="04090001" w:tentative="1">
+      <w:start w:val="1"/>
+      <w:numFmt w:val="bullet"/>
+      <w:lvlText w:val=""/>
+      <w:lvlJc w:val="left"/>
+      <w:pPr>
+        <w:ind w:left="2940" w:hanging="420"/>
+      </w:pPr>
+      <w:rPr>
+        <w:rFonts w:ascii="Wingdings" w:hAnsi="Wingdings" w:hint="default"/>
+      </w:rPr>
+    </w:lvl>
+    <w:lvl w:ilvl="7" w:tplc="04090003" w:tentative="1">
+      <w:start w:val="1"/>
+      <w:numFmt w:val="bullet"/>
+      <w:lvlText w:val=""/>
+      <w:lvlJc w:val="left"/>
+      <w:pPr>
+        <w:ind w:left="3360" w:hanging="420"/>
+      </w:pPr>
+      <w:rPr>
+        <w:rFonts w:ascii="Wingdings" w:hAnsi="Wingdings" w:hint="default"/>
+      </w:rPr>
+    </w:lvl>
+    <w:lvl w:ilvl="8" w:tplc="04090005" w:tentative="1">
+      <w:start w:val="1"/>
+      <w:numFmt w:val="bullet"/>
+      <w:lvlText w:val=""/>
+      <w:lvlJc w:val="left"/>
+      <w:pPr>
+        <w:ind w:left="3780" w:hanging="420"/>
+      </w:pPr>
+      <w:rPr>
+        <w:rFonts w:ascii="Wingdings" w:hAnsi="Wingdings" w:hint="default"/>
+      </w:rPr>
+    </w:lvl>
+  </w:abstractNum>
+  <w:abstractNum w:abstractNumId="7">
     <w:nsid w:val="70024B29"/>
     <w:multiLevelType w:val="hybridMultilevel"/>
     <w:tmpl w:val="6220DE26"/>
@@ -2942,16 +5212,28 @@
     </w:lvl>
   </w:abstractNum>
   <w:num w:numId="1">
+    <w:abstractNumId w:val="4"/>
+  </w:num>
+  <w:num w:numId="2">
+    <w:abstractNumId w:val="5"/>
+  </w:num>
+  <w:num w:numId="3">
+    <w:abstractNumId w:val="7"/>
+  </w:num>
+  <w:num w:numId="4">
     <w:abstractNumId w:val="1"/>
   </w:num>
-  <w:num w:numId="2">
+  <w:num w:numId="5">
+    <w:abstractNumId w:val="0"/>
+  </w:num>
+  <w:num w:numId="6">
+    <w:abstractNumId w:val="6"/>
+  </w:num>
+  <w:num w:numId="7">
     <w:abstractNumId w:val="2"/>
   </w:num>
-  <w:num w:numId="3">
+  <w:num w:numId="8">
     <w:abstractNumId w:val="3"/>
-  </w:num>
-  <w:num w:numId="4">
-    <w:abstractNumId w:val="0"/>
   </w:num>
 </w:numbering>
 </file>
@@ -3277,6 +5559,29 @@
       <w:szCs w:val="18"/>
     </w:rPr>
   </w:style>
+  <w:style w:type="table" w:styleId="a7">
+    <w:name w:val="Table Grid"/>
+    <w:basedOn w:val="a1"/>
+    <w:uiPriority w:val="59"/>
+    <w:rsid w:val="00F941AC"/>
+    <w:tblPr>
+      <w:tblInd w:w="0" w:type="dxa"/>
+      <w:tblBorders>
+        <w:top w:val="single" w:sz="4" w:space="0" w:color="auto"/>
+        <w:left w:val="single" w:sz="4" w:space="0" w:color="auto"/>
+        <w:bottom w:val="single" w:sz="4" w:space="0" w:color="auto"/>
+        <w:right w:val="single" w:sz="4" w:space="0" w:color="auto"/>
+        <w:insideH w:val="single" w:sz="4" w:space="0" w:color="auto"/>
+        <w:insideV w:val="single" w:sz="4" w:space="0" w:color="auto"/>
+      </w:tblBorders>
+      <w:tblCellMar>
+        <w:top w:w="0" w:type="dxa"/>
+        <w:left w:w="108" w:type="dxa"/>
+        <w:bottom w:w="0" w:type="dxa"/>
+        <w:right w:w="108" w:type="dxa"/>
+      </w:tblCellMar>
+    </w:tblPr>
+  </w:style>
 </w:styles>
 </file>
 
@@ -3601,6 +5906,29 @@
       <w:szCs w:val="18"/>
     </w:rPr>
   </w:style>
+  <w:style w:type="table" w:styleId="a7">
+    <w:name w:val="Table Grid"/>
+    <w:basedOn w:val="a1"/>
+    <w:uiPriority w:val="59"/>
+    <w:rsid w:val="00F941AC"/>
+    <w:tblPr>
+      <w:tblInd w:w="0" w:type="dxa"/>
+      <w:tblBorders>
+        <w:top w:val="single" w:sz="4" w:space="0" w:color="auto"/>
+        <w:left w:val="single" w:sz="4" w:space="0" w:color="auto"/>
+        <w:bottom w:val="single" w:sz="4" w:space="0" w:color="auto"/>
+        <w:right w:val="single" w:sz="4" w:space="0" w:color="auto"/>
+        <w:insideH w:val="single" w:sz="4" w:space="0" w:color="auto"/>
+        <w:insideV w:val="single" w:sz="4" w:space="0" w:color="auto"/>
+      </w:tblBorders>
+      <w:tblCellMar>
+        <w:top w:w="0" w:type="dxa"/>
+        <w:left w:w="108" w:type="dxa"/>
+        <w:bottom w:w="0" w:type="dxa"/>
+        <w:right w:w="108" w:type="dxa"/>
+      </w:tblCellMar>
+    </w:tblPr>
+  </w:style>
 </w:styles>
 </file>
 

</xml_diff>